<commit_message>
Rapport( Structure + Placement k reines)
</commit_message>
<xml_diff>
--- a/Rapport OIA.docx
+++ b/Rapport OIA.docx
@@ -1,21 +1,20 @@
 
 <file path=word/document.xml><?xml version="1.0" encoding="utf-8"?>
-<w:document xmlns:wpc="http://schemas.microsoft.com/office/word/2010/wordprocessingCanvas" xmlns:cx="http://schemas.microsoft.com/office/drawing/2014/chartex" xmlns:mc="http://schemas.openxmlformats.org/markup-compatibility/2006" xmlns:o="urn:schemas-microsoft-com:office:office" xmlns:r="http://schemas.openxmlformats.org/officeDocument/2006/relationships" xmlns:m="http://schemas.openxmlformats.org/officeDocument/2006/math" xmlns:v="urn:schemas-microsoft-com:vml" xmlns:wp14="http://schemas.microsoft.com/office/word/2010/wordprocessingDrawing" xmlns:wp="http://schemas.openxmlformats.org/drawingml/2006/wordprocessingDrawing" xmlns:w10="urn:schemas-microsoft-com:office:word" xmlns:w="http://schemas.openxmlformats.org/wordprocessingml/2006/main" xmlns:w14="http://schemas.microsoft.com/office/word/2010/wordml" xmlns:w15="http://schemas.microsoft.com/office/word/2012/wordml" xmlns:w16se="http://schemas.microsoft.com/office/word/2015/wordml/symex" xmlns:wpg="http://schemas.microsoft.com/office/word/2010/wordprocessingGroup" xmlns:wpi="http://schemas.microsoft.com/office/word/2010/wordprocessingInk" xmlns:wne="http://schemas.microsoft.com/office/word/2006/wordml" xmlns:wps="http://schemas.microsoft.com/office/word/2010/wordprocessingShape" mc:Ignorable="w14 w15 w16se wp14">
+<w:document xmlns:wpc="http://schemas.microsoft.com/office/word/2010/wordprocessingCanvas" xmlns:cx="http://schemas.microsoft.com/office/drawing/2014/chartex" xmlns:cx1="http://schemas.microsoft.com/office/drawing/2015/9/8/chartex" xmlns:mc="http://schemas.openxmlformats.org/markup-compatibility/2006" xmlns:o="urn:schemas-microsoft-com:office:office" xmlns:r="http://schemas.openxmlformats.org/officeDocument/2006/relationships" xmlns:m="http://schemas.openxmlformats.org/officeDocument/2006/math" xmlns:v="urn:schemas-microsoft-com:vml" xmlns:wp14="http://schemas.microsoft.com/office/word/2010/wordprocessingDrawing" xmlns:wp="http://schemas.openxmlformats.org/drawingml/2006/wordprocessingDrawing" xmlns:w10="urn:schemas-microsoft-com:office:word" xmlns:w="http://schemas.openxmlformats.org/wordprocessingml/2006/main" xmlns:w14="http://schemas.microsoft.com/office/word/2010/wordml" xmlns:w15="http://schemas.microsoft.com/office/word/2012/wordml" xmlns:w16se="http://schemas.microsoft.com/office/word/2015/wordml/symex" xmlns:wpg="http://schemas.microsoft.com/office/word/2010/wordprocessingGroup" xmlns:wpi="http://schemas.microsoft.com/office/word/2010/wordprocessingInk" xmlns:wne="http://schemas.microsoft.com/office/word/2006/wordml" xmlns:wps="http://schemas.microsoft.com/office/word/2010/wordprocessingShape" mc:Ignorable="w14 w15 w16se wp14">
   <w:body>
     <w:sdt>
       <w:sdtPr>
+        <w:rPr>
+          <w:rFonts w:eastAsiaTheme="minorHAnsi"/>
+          <w:lang w:eastAsia="en-US"/>
+        </w:rPr>
         <w:id w:val="1361088112"/>
         <w:docPartObj>
           <w:docPartGallery w:val="Cover Pages"/>
           <w:docPartUnique/>
         </w:docPartObj>
       </w:sdtPr>
-      <w:sdtEndPr>
-        <w:rPr>
-          <w:rFonts w:eastAsiaTheme="minorHAnsi"/>
-          <w:lang w:eastAsia="en-US"/>
-        </w:rPr>
-      </w:sdtEndPr>
+      <w:sdtEndPr/>
       <w:sdtContent>
         <w:p>
           <w:pPr>
@@ -154,6 +153,7 @@
                                       <w:calendar w:val="gregorian"/>
                                     </w:date>
                                   </w:sdtPr>
+                                  <w:sdtEndPr/>
                                   <w:sdtContent>
                                     <w:p>
                                       <w:pPr>
@@ -3690,6 +3690,7 @@
                                     <w:dataBinding w:prefixMappings="xmlns:ns0='http://purl.org/dc/elements/1.1/' xmlns:ns1='http://schemas.openxmlformats.org/package/2006/metadata/core-properties' " w:xpath="/ns1:coreProperties[1]/ns0:creator[1]" w:storeItemID="{6C3C8BC8-F283-45AE-878A-BAB7291924A1}"/>
                                     <w:text/>
                                   </w:sdtPr>
+                                  <w:sdtEndPr/>
                                   <w:sdtContent>
                                     <w:r>
                                       <w:rPr>
@@ -3697,25 +3698,7 @@
                                         <w:sz w:val="26"/>
                                         <w:szCs w:val="26"/>
                                       </w:rPr>
-                                      <w:t xml:space="preserve">Adrien </w:t>
-                                    </w:r>
-                                    <w:proofErr w:type="spellStart"/>
-                                    <w:r>
-                                      <w:rPr>
-                                        <w:color w:val="5B9BD5" w:themeColor="accent1"/>
-                                        <w:sz w:val="26"/>
-                                        <w:szCs w:val="26"/>
-                                      </w:rPr>
-                                      <w:t>Bonfils</w:t>
-                                    </w:r>
-                                    <w:proofErr w:type="spellEnd"/>
-                                    <w:r>
-                                      <w:rPr>
-                                        <w:color w:val="5B9BD5" w:themeColor="accent1"/>
-                                        <w:sz w:val="26"/>
-                                        <w:szCs w:val="26"/>
-                                      </w:rPr>
-                                      <w:t xml:space="preserve"> ; Clément </w:t>
+                                      <w:t xml:space="preserve">Adrien Bonfils ; Clément </w:t>
                                     </w:r>
                                     <w:proofErr w:type="spellStart"/>
                                     <w:r>
@@ -3753,6 +3736,7 @@
                                     <w:dataBinding w:prefixMappings="xmlns:ns0='http://schemas.openxmlformats.org/officeDocument/2006/extended-properties' " w:xpath="/ns0:Properties[1]/ns0:Company[1]" w:storeItemID="{6668398D-A668-4E3E-A5EB-62B293D839F1}"/>
                                     <w:text/>
                                   </w:sdtPr>
+                                  <w:sdtEndPr/>
                                   <w:sdtContent>
                                     <w:r>
                                       <w:rPr>
@@ -3996,6 +3980,7 @@
                                     <w:dataBinding w:prefixMappings="xmlns:ns0='http://purl.org/dc/elements/1.1/' xmlns:ns1='http://schemas.openxmlformats.org/package/2006/metadata/core-properties' " w:xpath="/ns1:coreProperties[1]/ns0:title[1]" w:storeItemID="{6C3C8BC8-F283-45AE-878A-BAB7291924A1}"/>
                                     <w:text/>
                                   </w:sdtPr>
+                                  <w:sdtEndPr/>
                                   <w:sdtContent>
                                     <w:r>
                                       <w:rPr>
@@ -4031,6 +4016,7 @@
                                     <w:dataBinding w:prefixMappings="xmlns:ns0='http://purl.org/dc/elements/1.1/' xmlns:ns1='http://schemas.openxmlformats.org/package/2006/metadata/core-properties' " w:xpath="/ns1:coreProperties[1]/ns0:subject[1]" w:storeItemID="{6C3C8BC8-F283-45AE-878A-BAB7291924A1}"/>
                                     <w:text/>
                                   </w:sdtPr>
+                                  <w:sdtEndPr/>
                                   <w:sdtContent>
                                     <w:r>
                                       <w:rPr>
@@ -4176,6 +4162,13 @@
     </w:sdt>
     <w:sdt>
       <w:sdtPr>
+        <w:rPr>
+          <w:rFonts w:asciiTheme="minorHAnsi" w:eastAsiaTheme="minorHAnsi" w:hAnsiTheme="minorHAnsi" w:cstheme="minorBidi"/>
+          <w:color w:val="auto"/>
+          <w:sz w:val="22"/>
+          <w:szCs w:val="22"/>
+          <w:lang w:eastAsia="en-US"/>
+        </w:rPr>
         <w:id w:val="1901557446"/>
         <w:docPartObj>
           <w:docPartGallery w:val="Table of Contents"/>
@@ -4184,13 +4177,8 @@
       </w:sdtPr>
       <w:sdtEndPr>
         <w:rPr>
-          <w:rFonts w:asciiTheme="minorHAnsi" w:eastAsiaTheme="minorHAnsi" w:hAnsiTheme="minorHAnsi" w:cstheme="minorBidi"/>
           <w:b/>
           <w:bCs/>
-          <w:color w:val="auto"/>
-          <w:sz w:val="22"/>
-          <w:szCs w:val="22"/>
-          <w:lang w:eastAsia="en-US"/>
         </w:rPr>
       </w:sdtEndPr>
       <w:sdtContent>
@@ -4199,12 +4187,7 @@
             <w:pStyle w:val="En-ttedetabledesmatires"/>
           </w:pPr>
           <w:r>
-            <w:t>Table des ma</w:t>
-          </w:r>
-          <w:bookmarkStart w:id="0" w:name="_GoBack"/>
-          <w:bookmarkEnd w:id="0"/>
-          <w:r>
-            <w:t>tières</w:t>
+            <w:t>Table des matières</w:t>
           </w:r>
         </w:p>
         <w:p>
@@ -4512,23 +4495,23 @@
       <w:pPr>
         <w:pStyle w:val="Titre1"/>
       </w:pPr>
-      <w:bookmarkStart w:id="1" w:name="_Toc503100891"/>
+      <w:bookmarkStart w:id="0" w:name="_Toc503100891"/>
       <w:r>
         <w:lastRenderedPageBreak/>
         <w:t>Introduction</w:t>
       </w:r>
-      <w:bookmarkEnd w:id="1"/>
+      <w:bookmarkEnd w:id="0"/>
     </w:p>
     <w:p/>
     <w:p>
       <w:pPr>
         <w:pStyle w:val="Titre2"/>
       </w:pPr>
-      <w:bookmarkStart w:id="2" w:name="_Toc503100892"/>
+      <w:bookmarkStart w:id="1" w:name="_Toc503100892"/>
       <w:r>
         <w:t>Rappel du problème</w:t>
       </w:r>
-      <w:bookmarkEnd w:id="2"/>
+      <w:bookmarkEnd w:id="1"/>
       <w:r>
         <w:t xml:space="preserve"> </w:t>
       </w:r>
@@ -4551,11 +4534,11 @@
       <w:pPr>
         <w:pStyle w:val="Titre2"/>
       </w:pPr>
-      <w:bookmarkStart w:id="3" w:name="_Toc503100893"/>
+      <w:bookmarkStart w:id="2" w:name="_Toc503100893"/>
       <w:r>
         <w:t>Présentation de la solution</w:t>
       </w:r>
-      <w:bookmarkEnd w:id="3"/>
+      <w:bookmarkEnd w:id="2"/>
     </w:p>
     <w:p/>
     <w:p>
@@ -4588,16 +4571,117 @@
       <w:pPr>
         <w:pStyle w:val="Titre1"/>
       </w:pPr>
-      <w:bookmarkStart w:id="4" w:name="_Toc503100894"/>
+      <w:bookmarkStart w:id="3" w:name="_Toc503100894"/>
       <w:r>
         <w:t>Solution</w:t>
       </w:r>
+      <w:bookmarkEnd w:id="3"/>
+    </w:p>
+    <w:p>
+      <w:pPr>
+        <w:pStyle w:val="Titre3"/>
+      </w:pPr>
+      <w:r>
+        <w:t>Structure mise en place :</w:t>
+      </w:r>
+    </w:p>
+    <w:p>
+      <w:r>
+        <w:tab/>
+        <w:t xml:space="preserve">Pour générer nos instances nous avons </w:t>
+      </w:r>
+      <w:r>
+        <w:t xml:space="preserve">utilisés un tableau à deux dimensions qui représente l’échiquier sur lesquelles sont placées les reines. Ainsi que deux tableaux </w:t>
+      </w:r>
+      <w:r>
+        <w:t>à</w:t>
+      </w:r>
+      <w:r>
+        <w:t xml:space="preserve"> une dimension qui représente les lignes et les colonnes </w:t>
+      </w:r>
+      <w:r>
+        <w:t xml:space="preserve">encore utilisable </w:t>
+      </w:r>
+      <w:r>
+        <w:t xml:space="preserve">de l’échiquier. </w:t>
+      </w:r>
+    </w:p>
+    <w:p/>
+    <w:p>
+      <w:pPr>
+        <w:pStyle w:val="Titre3"/>
+      </w:pPr>
+      <w:r>
+        <w:t>Placement des k reines :</w:t>
+      </w:r>
+    </w:p>
+    <w:p>
+      <w:r>
+        <w:tab/>
+      </w:r>
+      <w:r>
+        <w:t xml:space="preserve">Pour placer une reine on </w:t>
+      </w:r>
+      <w:r>
+        <w:t>sélectionne</w:t>
+      </w:r>
+      <w:r>
+        <w:t xml:space="preserve"> de </w:t>
+      </w:r>
+      <w:r>
+        <w:t>façon</w:t>
+      </w:r>
+      <w:r>
+        <w:t xml:space="preserve"> </w:t>
+      </w:r>
+      <w:r>
+        <w:t>aléatoire</w:t>
+      </w:r>
+      <w:r>
+        <w:t xml:space="preserve"> une ligne et une colonne</w:t>
+      </w:r>
+      <w:r>
+        <w:t xml:space="preserve"> parmi nos tableaux de lignes et colonnes. Une fois la ligne et colonne sélectionné on teste les diagonales pour s’assurer que l’on peut placer la reine. Si on peut placer la reine on l’ajoute dans le grille et on supprime la ligne et la colonne correspondante dans nos tableaux de ligne et colonne restantes. Si on ne peut pas placer la reine, on essaye de décaler la reine le long de ligne </w:t>
+      </w:r>
+      <w:r>
+        <w:t xml:space="preserve">en faisant attention </w:t>
+      </w:r>
+      <w:proofErr w:type="spellStart"/>
+      <w:r>
+        <w:t>a</w:t>
+      </w:r>
+      <w:proofErr w:type="spellEnd"/>
+      <w:r>
+        <w:t xml:space="preserve"> ce que la nouvelle colonne soit dans notre tableau de colonnes </w:t>
+      </w:r>
+      <w:r>
+        <w:t>restantes et</w:t>
+      </w:r>
+      <w:r>
+        <w:t xml:space="preserve"> on </w:t>
+      </w:r>
+      <w:proofErr w:type="spellStart"/>
+      <w:r>
+        <w:t>reteste</w:t>
+      </w:r>
+      <w:proofErr w:type="spellEnd"/>
+      <w:r>
+        <w:t xml:space="preserve"> les diagonales. </w:t>
+      </w:r>
+      <w:r>
+        <w:t xml:space="preserve">Si on ne peut toujours pas placer la reine on suppose que ce n’est pas possible et on relance une génération entière. </w:t>
+      </w:r>
+    </w:p>
+    <w:p>
+      <w:bookmarkStart w:id="4" w:name="_GoBack"/>
       <w:bookmarkEnd w:id="4"/>
     </w:p>
-    <w:p/>
-    <w:p/>
     <w:p>
+      <w:pPr>
+        <w:pStyle w:val="Titre3"/>
+      </w:pPr>
       <w:r>
+        <w:lastRenderedPageBreak/>
         <w:t>Echec de génération :</w:t>
       </w:r>
     </w:p>
@@ -5018,7 +5102,7 @@
 </file>
 
 <file path=word/endnotes.xml><?xml version="1.0" encoding="utf-8"?>
-<w:endnotes xmlns:wpc="http://schemas.microsoft.com/office/word/2010/wordprocessingCanvas" xmlns:cx="http://schemas.microsoft.com/office/drawing/2014/chartex" xmlns:mc="http://schemas.openxmlformats.org/markup-compatibility/2006" xmlns:o="urn:schemas-microsoft-com:office:office" xmlns:r="http://schemas.openxmlformats.org/officeDocument/2006/relationships" xmlns:m="http://schemas.openxmlformats.org/officeDocument/2006/math" xmlns:v="urn:schemas-microsoft-com:vml" xmlns:wp14="http://schemas.microsoft.com/office/word/2010/wordprocessingDrawing" xmlns:wp="http://schemas.openxmlformats.org/drawingml/2006/wordprocessingDrawing" xmlns:w10="urn:schemas-microsoft-com:office:word" xmlns:w="http://schemas.openxmlformats.org/wordprocessingml/2006/main" xmlns:w14="http://schemas.microsoft.com/office/word/2010/wordml" xmlns:w15="http://schemas.microsoft.com/office/word/2012/wordml" xmlns:w16se="http://schemas.microsoft.com/office/word/2015/wordml/symex" xmlns:wpg="http://schemas.microsoft.com/office/word/2010/wordprocessingGroup" xmlns:wpi="http://schemas.microsoft.com/office/word/2010/wordprocessingInk" xmlns:wne="http://schemas.microsoft.com/office/word/2006/wordml" xmlns:wps="http://schemas.microsoft.com/office/word/2010/wordprocessingShape" mc:Ignorable="w14 w15 w16se wp14">
+<w:endnotes xmlns:wpc="http://schemas.microsoft.com/office/word/2010/wordprocessingCanvas" xmlns:cx="http://schemas.microsoft.com/office/drawing/2014/chartex" xmlns:cx1="http://schemas.microsoft.com/office/drawing/2015/9/8/chartex" xmlns:mc="http://schemas.openxmlformats.org/markup-compatibility/2006" xmlns:o="urn:schemas-microsoft-com:office:office" xmlns:r="http://schemas.openxmlformats.org/officeDocument/2006/relationships" xmlns:m="http://schemas.openxmlformats.org/officeDocument/2006/math" xmlns:v="urn:schemas-microsoft-com:vml" xmlns:wp14="http://schemas.microsoft.com/office/word/2010/wordprocessingDrawing" xmlns:wp="http://schemas.openxmlformats.org/drawingml/2006/wordprocessingDrawing" xmlns:w10="urn:schemas-microsoft-com:office:word" xmlns:w="http://schemas.openxmlformats.org/wordprocessingml/2006/main" xmlns:w14="http://schemas.microsoft.com/office/word/2010/wordml" xmlns:w15="http://schemas.microsoft.com/office/word/2012/wordml" xmlns:w16se="http://schemas.microsoft.com/office/word/2015/wordml/symex" xmlns:wpg="http://schemas.microsoft.com/office/word/2010/wordprocessingGroup" xmlns:wpi="http://schemas.microsoft.com/office/word/2010/wordprocessingInk" xmlns:wne="http://schemas.microsoft.com/office/word/2006/wordml" xmlns:wps="http://schemas.microsoft.com/office/word/2010/wordprocessingShape" mc:Ignorable="w14 w15 w16se wp14">
   <w:endnote w:type="separator" w:id="-1">
     <w:p>
       <w:pPr>
@@ -5043,7 +5127,7 @@
 </file>
 
 <file path=word/footer1.xml><?xml version="1.0" encoding="utf-8"?>
-<w:ftr xmlns:wpc="http://schemas.microsoft.com/office/word/2010/wordprocessingCanvas" xmlns:cx="http://schemas.microsoft.com/office/drawing/2014/chartex" xmlns:mc="http://schemas.openxmlformats.org/markup-compatibility/2006" xmlns:o="urn:schemas-microsoft-com:office:office" xmlns:r="http://schemas.openxmlformats.org/officeDocument/2006/relationships" xmlns:m="http://schemas.openxmlformats.org/officeDocument/2006/math" xmlns:v="urn:schemas-microsoft-com:vml" xmlns:wp14="http://schemas.microsoft.com/office/word/2010/wordprocessingDrawing" xmlns:wp="http://schemas.openxmlformats.org/drawingml/2006/wordprocessingDrawing" xmlns:w10="urn:schemas-microsoft-com:office:word" xmlns:w="http://schemas.openxmlformats.org/wordprocessingml/2006/main" xmlns:w14="http://schemas.microsoft.com/office/word/2010/wordml" xmlns:w15="http://schemas.microsoft.com/office/word/2012/wordml" xmlns:w16se="http://schemas.microsoft.com/office/word/2015/wordml/symex" xmlns:wpg="http://schemas.microsoft.com/office/word/2010/wordprocessingGroup" xmlns:wpi="http://schemas.microsoft.com/office/word/2010/wordprocessingInk" xmlns:wne="http://schemas.microsoft.com/office/word/2006/wordml" xmlns:wps="http://schemas.microsoft.com/office/word/2010/wordprocessingShape" mc:Ignorable="w14 w15 w16se wp14">
+<w:ftr xmlns:wpc="http://schemas.microsoft.com/office/word/2010/wordprocessingCanvas" xmlns:cx="http://schemas.microsoft.com/office/drawing/2014/chartex" xmlns:cx1="http://schemas.microsoft.com/office/drawing/2015/9/8/chartex" xmlns:mc="http://schemas.openxmlformats.org/markup-compatibility/2006" xmlns:o="urn:schemas-microsoft-com:office:office" xmlns:r="http://schemas.openxmlformats.org/officeDocument/2006/relationships" xmlns:m="http://schemas.openxmlformats.org/officeDocument/2006/math" xmlns:v="urn:schemas-microsoft-com:vml" xmlns:wp14="http://schemas.microsoft.com/office/word/2010/wordprocessingDrawing" xmlns:wp="http://schemas.openxmlformats.org/drawingml/2006/wordprocessingDrawing" xmlns:w10="urn:schemas-microsoft-com:office:word" xmlns:w="http://schemas.openxmlformats.org/wordprocessingml/2006/main" xmlns:w14="http://schemas.microsoft.com/office/word/2010/wordml" xmlns:w15="http://schemas.microsoft.com/office/word/2012/wordml" xmlns:w16se="http://schemas.microsoft.com/office/word/2015/wordml/symex" xmlns:wpg="http://schemas.microsoft.com/office/word/2010/wordprocessingGroup" xmlns:wpi="http://schemas.microsoft.com/office/word/2010/wordprocessingInk" xmlns:wne="http://schemas.microsoft.com/office/word/2006/wordml" xmlns:wps="http://schemas.microsoft.com/office/word/2010/wordprocessingShape" mc:Ignorable="w14 w15 w16se wp14">
   <w:sdt>
     <w:sdtPr>
       <w:id w:val="-562641865"/>
@@ -5052,6 +5136,7 @@
         <w:docPartUnique/>
       </w:docPartObj>
     </w:sdtPr>
+    <w:sdtEndPr/>
     <w:sdtContent>
       <w:p>
         <w:pPr>
@@ -5088,7 +5173,7 @@
 </file>
 
 <file path=word/footnotes.xml><?xml version="1.0" encoding="utf-8"?>
-<w:footnotes xmlns:wpc="http://schemas.microsoft.com/office/word/2010/wordprocessingCanvas" xmlns:cx="http://schemas.microsoft.com/office/drawing/2014/chartex" xmlns:mc="http://schemas.openxmlformats.org/markup-compatibility/2006" xmlns:o="urn:schemas-microsoft-com:office:office" xmlns:r="http://schemas.openxmlformats.org/officeDocument/2006/relationships" xmlns:m="http://schemas.openxmlformats.org/officeDocument/2006/math" xmlns:v="urn:schemas-microsoft-com:vml" xmlns:wp14="http://schemas.microsoft.com/office/word/2010/wordprocessingDrawing" xmlns:wp="http://schemas.openxmlformats.org/drawingml/2006/wordprocessingDrawing" xmlns:w10="urn:schemas-microsoft-com:office:word" xmlns:w="http://schemas.openxmlformats.org/wordprocessingml/2006/main" xmlns:w14="http://schemas.microsoft.com/office/word/2010/wordml" xmlns:w15="http://schemas.microsoft.com/office/word/2012/wordml" xmlns:w16se="http://schemas.microsoft.com/office/word/2015/wordml/symex" xmlns:wpg="http://schemas.microsoft.com/office/word/2010/wordprocessingGroup" xmlns:wpi="http://schemas.microsoft.com/office/word/2010/wordprocessingInk" xmlns:wne="http://schemas.microsoft.com/office/word/2006/wordml" xmlns:wps="http://schemas.microsoft.com/office/word/2010/wordprocessingShape" mc:Ignorable="w14 w15 w16se wp14">
+<w:footnotes xmlns:wpc="http://schemas.microsoft.com/office/word/2010/wordprocessingCanvas" xmlns:cx="http://schemas.microsoft.com/office/drawing/2014/chartex" xmlns:cx1="http://schemas.microsoft.com/office/drawing/2015/9/8/chartex" xmlns:mc="http://schemas.openxmlformats.org/markup-compatibility/2006" xmlns:o="urn:schemas-microsoft-com:office:office" xmlns:r="http://schemas.openxmlformats.org/officeDocument/2006/relationships" xmlns:m="http://schemas.openxmlformats.org/officeDocument/2006/math" xmlns:v="urn:schemas-microsoft-com:vml" xmlns:wp14="http://schemas.microsoft.com/office/word/2010/wordprocessingDrawing" xmlns:wp="http://schemas.openxmlformats.org/drawingml/2006/wordprocessingDrawing" xmlns:w10="urn:schemas-microsoft-com:office:word" xmlns:w="http://schemas.openxmlformats.org/wordprocessingml/2006/main" xmlns:w14="http://schemas.microsoft.com/office/word/2010/wordml" xmlns:w15="http://schemas.microsoft.com/office/word/2012/wordml" xmlns:w16se="http://schemas.microsoft.com/office/word/2015/wordml/symex" xmlns:wpg="http://schemas.microsoft.com/office/word/2010/wordprocessingGroup" xmlns:wpi="http://schemas.microsoft.com/office/word/2010/wordprocessingInk" xmlns:wne="http://schemas.microsoft.com/office/word/2006/wordml" xmlns:wps="http://schemas.microsoft.com/office/word/2010/wordprocessingShape" mc:Ignorable="w14 w15 w16se wp14">
   <w:footnote w:type="separator" w:id="-1">
     <w:p>
       <w:pPr>
@@ -5549,6 +5634,28 @@
       <w:szCs w:val="26"/>
     </w:rPr>
   </w:style>
+  <w:style w:type="paragraph" w:styleId="Titre3">
+    <w:name w:val="heading 3"/>
+    <w:basedOn w:val="Normal"/>
+    <w:next w:val="Normal"/>
+    <w:link w:val="Titre3Car"/>
+    <w:uiPriority w:val="9"/>
+    <w:unhideWhenUsed/>
+    <w:qFormat/>
+    <w:rsid w:val="000106CE"/>
+    <w:pPr>
+      <w:keepNext/>
+      <w:keepLines/>
+      <w:spacing w:before="40" w:after="0"/>
+      <w:outlineLvl w:val="2"/>
+    </w:pPr>
+    <w:rPr>
+      <w:rFonts w:asciiTheme="majorHAnsi" w:eastAsiaTheme="majorEastAsia" w:hAnsiTheme="majorHAnsi" w:cstheme="majorBidi"/>
+      <w:color w:val="1F4D78" w:themeColor="accent1" w:themeShade="7F"/>
+      <w:sz w:val="24"/>
+      <w:szCs w:val="24"/>
+    </w:rPr>
+  </w:style>
   <w:style w:type="character" w:default="1" w:styleId="Policepardfaut">
     <w:name w:val="Default Paragraph Font"/>
     <w:uiPriority w:val="1"/>
@@ -5721,6 +5828,19 @@
       <w:spacing w:after="100"/>
       <w:ind w:left="220"/>
     </w:pPr>
+  </w:style>
+  <w:style w:type="character" w:customStyle="1" w:styleId="Titre3Car">
+    <w:name w:val="Titre 3 Car"/>
+    <w:basedOn w:val="Policepardfaut"/>
+    <w:link w:val="Titre3"/>
+    <w:uiPriority w:val="9"/>
+    <w:rsid w:val="000106CE"/>
+    <w:rPr>
+      <w:rFonts w:asciiTheme="majorHAnsi" w:eastAsiaTheme="majorEastAsia" w:hAnsiTheme="majorHAnsi" w:cstheme="majorBidi"/>
+      <w:color w:val="1F4D78" w:themeColor="accent1" w:themeShade="7F"/>
+      <w:sz w:val="24"/>
+      <w:szCs w:val="24"/>
+    </w:rPr>
   </w:style>
 </w:styles>
 </file>
@@ -21347,7 +21467,7 @@
 </file>
 
 <file path=customXml/itemProps2.xml><?xml version="1.0" encoding="utf-8"?>
-<ds:datastoreItem xmlns:ds="http://schemas.openxmlformats.org/officeDocument/2006/customXml" ds:itemID="{56992169-E699-4CE7-8DB2-0AA38F47DE35}">
+<ds:datastoreItem xmlns:ds="http://schemas.openxmlformats.org/officeDocument/2006/customXml" ds:itemID="{63EB727B-A572-4797-A69A-A52AC6B3FA31}">
   <ds:schemaRefs>
     <ds:schemaRef ds:uri="http://schemas.openxmlformats.org/officeDocument/2006/bibliography"/>
   </ds:schemaRefs>

</xml_diff>